<commit_message>
New translations email 4-2 [template] partner email – reminder to submit documents.docx (Sinhala)
</commit_message>
<xml_diff>
--- a/public/email/crowdin/translations/si/Email 4-2 [TEMPLATE] Partner email – reminder to submit documents.docx
+++ b/public/email/crowdin/translations/si/Email 4-2 [TEMPLATE] Partner email – reminder to submit documents.docx
@@ -16,7 +16,7 @@
             <w:color w:val="1155cc"/>
             <w:u w:val="single"/>
           </w:rPr>
-          <w:t>English</w:t>
+          <w:t>ඉංග්‍රීසී</w:t>
         </w:r>
       </w:hyperlink>
       <w:r>
@@ -45,7 +45,7 @@
         <w:pStyle w:val="P68B1DB1-Normal2"/>
       </w:pPr>
       <w:r>
-        <w:t>English</w:t>
+        <w:t>ඉංග්‍රීසී</w:t>
       </w:r>
     </w:p>
     <w:p/>
@@ -93,7 +93,7 @@
               <w:rPr>
                 <w:b w:val="1"/>
               </w:rPr>
-              <w:t>Brief</w:t>
+              <w:t xml:space="preserve">කෙටි නෝට්ටුව</w:t>
             </w:r>
             <w:r>
               <w:t>:</w:t>
@@ -105,7 +105,7 @@
               <w:spacing w:line="240" w:lineRule="auto"/>
             </w:pPr>
             <w:r>
-              <w:t xml:space="preserve">An email sent to partners in the target country who RSVPed yes but haven’t sent their documents to us. It will be sent via customer.io</w:t>
+              <w:t xml:space="preserve">දත්ත යැවීමේදී අපට ලියාපදිංචි කළ පාර්ශවිකයින්ට මෙන්ම අපට ලේඛන යවන්ට වුවමනාව දැක්කාත් නැති පාර්ශවිකයන්ට ඊ-මේල් යැවිය යුතුය. එම ලිපිය customer.io හරහා යවනු ලබයි</w:t>
             </w:r>
           </w:p>
           <w:p>
@@ -123,7 +123,7 @@
               <w:rPr>
                 <w:b w:val="1"/>
               </w:rPr>
-              <w:t xml:space="preserve">Target audience</w:t>
+              <w:t xml:space="preserve">ඉලක්ක ප්‍රේක්ෂකයා</w:t>
             </w:r>
             <w:r>
               <w:t>:</w:t>
@@ -135,7 +135,7 @@
               <w:spacing w:line="240" w:lineRule="auto"/>
             </w:pPr>
             <w:r>
-              <w:t xml:space="preserve">Invited partners who haven’t submitted their documents</w:t>
+              <w:t xml:space="preserve">ලේඛන නැවැත්වී ඇති ආරාධිත සහකාරයින්</w:t>
             </w:r>
           </w:p>
         </w:tc>
@@ -173,13 +173,13 @@
         <w:pStyle w:val="P68B1DB1-Normal3"/>
       </w:pPr>
       <w:r>
-        <w:t xml:space="preserve">Don’t forget to send your documents</w:t>
-      </w:r>
-    </w:p>
-    <w:p/>
-    <w:p>
-      <w:r>
-        <w:t xml:space="preserve">Hi </w:t>
+        <w:t xml:space="preserve">ඔබගේ ලේඛන යැවීමට අමතක නොකරන්න</w:t>
+      </w:r>
+    </w:p>
+    <w:p/>
+    <w:p>
+      <w:r>
+        <w:t xml:space="preserve">ආයුබෝවන් </w:t>
       </w:r>
       <w:r>
         <w:rPr>
@@ -254,7 +254,7 @@
         <w:pStyle w:val="P68B1DB1-Normal4"/>
       </w:pPr>
       <w:r>
-        <w:t xml:space="preserve">[insert list of documents required]</w:t>
+        <w:t xml:space="preserve">[එම ලේඛනලේ ලැයිස්තුවක් ඇතුලත් කරන්න]</w:t>
       </w:r>
     </w:p>
     <w:p>
@@ -262,7 +262,7 @@
         <w:spacing w:after="200" w:lineRule="auto"/>
       </w:pPr>
       <w:r>
-        <w:t xml:space="preserve">Please send a copy of these documents to your country manager, </w:t>
+        <w:t xml:space="preserve">කරුණාකර මෙම ලේඛනවල පිටපතක් ඔබගේ රටේ කළමනාකරු, </w:t>
       </w:r>
       <w:r>
         <w:rPr>
@@ -271,7 +271,7 @@
         <w:t>[NAME]</w:t>
       </w:r>
       <w:r>
-        <w:t xml:space="preserve">, at </w:t>
+        <w:t xml:space="preserve">, වෙත </w:t>
       </w:r>
       <w:r>
         <w:rPr>
@@ -280,7 +280,7 @@
         <w:t xml:space="preserve">[EMAIL ADDRESS]</w:t>
       </w:r>
       <w:r>
-        <w:t xml:space="preserve"> or </w:t>
+        <w:t xml:space="preserve"> හරහා හෝ </w:t>
       </w:r>
       <w:r>
         <w:rPr>
@@ -289,7 +289,7 @@
         <w:t xml:space="preserve">[WHATSAPP NO]</w:t>
       </w:r>
       <w:r>
-        <w:t xml:space="preserve"> (WhatsApp), so that we can make the necessary arrangements for you, including accommodation and transportation.</w:t>
+        <w:t xml:space="preserve"> (WhatsApp) හරහා යවන්න, එවිට අපට නවාතැන් සහ ප්‍රවාහන පහසුකම් ඇතුළුව ඔබට අවශ්‍ය විධිවිධාන සලසන්න පුළුවන්.</w:t>
       </w:r>
     </w:p>
     <w:p>
@@ -297,7 +297,7 @@
         <w:spacing w:after="200" w:lineRule="auto"/>
       </w:pPr>
       <w:r>
-        <w:t xml:space="preserve">If you have any questions, please contact your country manager.</w:t>
+        <w:t xml:space="preserve">ඔබට කිසියම් ප්‍රශ්නයක් ඇත්නම්, කරුණාකර ඔබේ රටේ කළමනාකරු අමතන්න.</w:t>
       </w:r>
     </w:p>
     <w:p>
@@ -305,7 +305,7 @@
         <w:spacing w:after="200" w:lineRule="auto"/>
       </w:pPr>
       <w:r>
-        <w:t xml:space="preserve">We look forward to seeing you there!</w:t>
+        <w:t xml:space="preserve">අපි ඔබව එහි දැකීමට බලාපොරොත්තු වෙමු!</w:t>
       </w:r>
     </w:p>
     <w:p/>
@@ -354,13 +354,13 @@
         <w:pStyle w:val="P68B1DB1-Normal3"/>
       </w:pPr>
       <w:r>
-        <w:t xml:space="preserve">Don’t forget to send your documents</w:t>
-      </w:r>
-    </w:p>
-    <w:p/>
-    <w:p>
-      <w:r>
-        <w:t xml:space="preserve">Dear </w:t>
+        <w:t xml:space="preserve">ඔබගේ ලේඛන යැවීමට අමතක නොකරන්න</w:t>
+      </w:r>
+    </w:p>
+    <w:p/>
+    <w:p>
+      <w:r>
+        <w:t xml:space="preserve">හිතවත් </w:t>
       </w:r>
       <w:r>
         <w:rPr>
@@ -378,7 +378,7 @@
         <w:spacing w:after="200" w:lineRule="auto"/>
       </w:pPr>
       <w:r>
-        <w:t xml:space="preserve">We’re excited to see you at the upcoming </w:t>
+        <w:t xml:space="preserve">ඉදිරියට පැවැත්වෙන </w:t>
       </w:r>
       <w:r>
         <w:rPr>
@@ -387,7 +387,7 @@
         <w:t xml:space="preserve">[EVENT NAME]</w:t>
       </w:r>
       <w:r>
-        <w:t xml:space="preserve">. ‘</w:t>
+        <w:t xml:space="preserve"> හිදී ඔබව දැක ගැනීමට අපට සතුටකි. ‘</w:t>
       </w:r>
     </w:p>
     <w:p>
@@ -435,7 +435,7 @@
         <w:pStyle w:val="P68B1DB1-Normal4"/>
       </w:pPr>
       <w:r>
-        <w:t xml:space="preserve">[insert list of documents required]</w:t>
+        <w:t xml:space="preserve">[එම ලේඛනලේ ලැයිස්තුවක් ඇතුලත් කරන්න]</w:t>
       </w:r>
     </w:p>
     <w:p>
@@ -443,7 +443,7 @@
         <w:spacing w:after="200" w:lineRule="auto"/>
       </w:pPr>
       <w:r>
-        <w:t xml:space="preserve">Please reply to this email with a copy of these documents so that we have make the necessary arrangements for you, including accommodation and transportation.</w:t>
+        <w:t xml:space="preserve">මෙම ඊ-මේල්ට ප්‍රතිචාර දී ඔබගේ ලේඛනවල පිටපතක් යවන්න, එවිට අපට ඔබට අවශ්‍ය විධිවිධාන සලස්වන්න පුළුවන්, නවාතැන් සහ ප්‍රවාහන පහසුකම් ඇතුළුව.</w:t>
       </w:r>
     </w:p>
     <w:p>
@@ -484,7 +484,7 @@
         <w:spacing w:after="200" w:lineRule="auto"/>
       </w:pPr>
       <w:r>
-        <w:t xml:space="preserve">If you have any questions, please contact your country manager, </w:t>
+        <w:t xml:space="preserve">ඔබට කිසියම් ප්‍රශ්නයක් ඇත්නම්, කරුණාකර ඔබගේ රටේ කළමනාකරු, </w:t>
       </w:r>
       <w:r>
         <w:rPr>
@@ -493,7 +493,7 @@
         <w:t>[NAME]</w:t>
       </w:r>
       <w:r>
-        <w:t xml:space="preserve">, at </w:t>
+        <w:t xml:space="preserve">, වෙත </w:t>
       </w:r>
       <w:r>
         <w:rPr>
@@ -502,7 +502,7 @@
         <w:t xml:space="preserve">[EMAIL ADDRESS]</w:t>
       </w:r>
       <w:r>
-        <w:t xml:space="preserve"> or </w:t>
+        <w:t xml:space="preserve"> හරහා හෝ </w:t>
       </w:r>
       <w:r>
         <w:rPr>
@@ -511,7 +511,7 @@
         <w:t xml:space="preserve">[WHATSAPP NO]</w:t>
       </w:r>
       <w:r>
-        <w:t xml:space="preserve"> (WhatsApp).</w:t>
+        <w:t xml:space="preserve"> (WhatsApp) හරහා අමතන්න.</w:t>
       </w:r>
       <w:commentRangeEnd w:id="0"/>
       <w:r>
@@ -524,7 +524,7 @@
         <w:spacing w:after="200" w:lineRule="auto"/>
       </w:pPr>
       <w:r>
-        <w:t xml:space="preserve">We look forward to seeing you there!</w:t>
+        <w:t xml:space="preserve">අපි ඔබව එහි දැකීමට බලාපොරොත්තු වෙමු!</w:t>
       </w:r>
     </w:p>
     <w:p/>
@@ -577,7 +577,7 @@
         <w:pStyle w:val="P68B1DB1-Normal5"/>
       </w:pPr>
       <w:r>
-        <w:t xml:space="preserve">choose either one</w:t>
+        <w:t xml:space="preserve">ඉන් දෙකට එකක් තෝරන්න</w:t>
       </w:r>
     </w:p>
   </w:comment>

</xml_diff>